<commit_message>
Antes de cambiar la version de sbt 0.13.7 a 1.10.11  (project/build.properties)
</commit_message>
<xml_diff>
--- a/DocumentoConTablaEnEncabezadoJAJA.docx
+++ b/DocumentoConTablaEnEncabezadoJAJA.docx
@@ -2,11 +2,6 @@
 <file path=word/document.xml><?xml version="1.0" encoding="utf-8"?>
 <w:document xmlns:w="http://schemas.openxmlformats.org/wordprocessingml/2006/main" xmlns:r="http://schemas.openxmlformats.org/officeDocument/2006/relationships">
   <w:body>
-    <w:p>
-      <w:r>
-        <w:t>INSTITUTO POLITÉCNICO NACIONAL</w:t>
-      </w:r>
-    </w:p>
     <w:tbl>
       <w:tblPr>
         <w:tblW w:w="5000" w:type="pct"/>
@@ -208,7 +203,33 @@
                 <w:sz w:val="18"/>
                 <w:rFonts w:ascii="Arial" w:hAnsi="Cournier" w:cs="Cournier" w:eastAsia="Cournier"/>
               </w:rPr>
-              <w:t>Título</w:t>
+              <w:t>Título del recurso</w:t>
+            </w:r>
+          </w:p>
+        </w:tc>
+        <w:tc>
+          <w:tcPr>
+            <w:hMerge w:val="continue"/>
+            <w:vAlign w:val="center"/>
+          </w:tcPr>
+          <w:p>
+            <w:r>
+              <w:rPr>
+                <w:sz w:val="18"/>
+              </w:rPr>
+            </w:r>
+          </w:p>
+        </w:tc>
+        <w:tc>
+          <w:tcPr>
+            <w:hMerge w:val="continue"/>
+            <w:vAlign w:val="center"/>
+          </w:tcPr>
+          <w:p>
+            <w:r>
+              <w:rPr>
+                <w:sz w:val="18"/>
+              </w:rPr>
             </w:r>
           </w:p>
         </w:tc>
@@ -224,32 +245,6 @@
                 <w:rFonts w:ascii="Arial" w:hAnsi="Cournier" w:cs="Cournier" w:eastAsia="Cournier"/>
               </w:rPr>
               <w:t>Prueba 2</w:t>
-            </w:r>
-          </w:p>
-        </w:tc>
-        <w:tc>
-          <w:tcPr>
-            <w:hMerge w:val="continue"/>
-            <w:vAlign w:val="center"/>
-          </w:tcPr>
-          <w:p>
-            <w:r>
-              <w:rPr>
-                <w:sz w:val="18"/>
-              </w:rPr>
-            </w:r>
-          </w:p>
-        </w:tc>
-        <w:tc>
-          <w:tcPr>
-            <w:hMerge w:val="continue"/>
-            <w:vAlign w:val="center"/>
-          </w:tcPr>
-          <w:p>
-            <w:r>
-              <w:rPr>
-                <w:sz w:val="18"/>
-              </w:rPr>
             </w:r>
           </w:p>
         </w:tc>
@@ -405,19 +400,6 @@
         </w:tc>
         <w:tc>
           <w:tcPr>
-            <w:hMerge w:val="continue"/>
-            <w:vAlign w:val="center"/>
-          </w:tcPr>
-          <w:p>
-            <w:r>
-              <w:rPr>
-                <w:sz w:val="18"/>
-              </w:rPr>
-            </w:r>
-          </w:p>
-        </w:tc>
-        <w:tc>
-          <w:tcPr>
             <w:hMerge w:val="restart"/>
             <w:vAlign w:val="center"/>
           </w:tcPr>
@@ -428,6 +410,19 @@
                 <w:rFonts w:ascii="Arial" w:hAnsi="Cournier" w:cs="Cournier" w:eastAsia="Cournier"/>
               </w:rPr>
               <w:t>Ciencias sociales y administrativas</w:t>
+            </w:r>
+          </w:p>
+        </w:tc>
+        <w:tc>
+          <w:tcPr>
+            <w:hMerge w:val="continue"/>
+            <w:vAlign w:val="center"/>
+          </w:tcPr>
+          <w:p>
+            <w:r>
+              <w:rPr>
+                <w:sz w:val="18"/>
+              </w:rPr>
             </w:r>
           </w:p>
         </w:tc>
@@ -2221,7 +2216,22 @@
         <w:insideH w:val="single"/>
         <w:insideV w:val="single"/>
       </w:tblBorders>
+      <w:tblBorders>
+        <w:top w:val="none"/>
+        <w:left w:val="none"/>
+        <w:bottom w:val="none"/>
+        <w:right w:val="none"/>
+        <w:insideH w:val="none"/>
+        <w:insideV w:val="none"/>
+      </w:tblBorders>
+      <w:tblLayout/>
     </w:tblPr>
+    <w:tblPr/>
+    <w:tblGrid>
+      <w:gridCol w:w="2000"/>
+      <w:gridCol w:w="6000"/>
+      <w:gridCol w:w="2000"/>
+    </w:tblGrid>
     <w:tr>
       <w:tc>
         <w:tcPr>
@@ -2271,7 +2281,7 @@
       </w:tc>
       <w:tc>
         <w:tcPr>
-          <w:vAlign w:val="center"/>
+          <w:vAlign w:val="top"/>
         </w:tcPr>
         <w:p/>
         <w:p>
@@ -2283,7 +2293,13 @@
               <w:b w:val="on"/>
               <w:sz w:val="18"/>
             </w:rPr>
-            <w:t>Reporte de Evaluación Técnico Pedagógica</w:t>
+            <w:t>INSTITUTO POLITÉCNICO NACIONAL</w:t>
+            <w:br/>
+            <w:t>SECRETARÍA ACADÉMICA</w:t>
+            <w:br/>
+            <w:t>DIRECCIÓN DE EDUCACIÓN VIRTUAL</w:t>
+            <w:br/>
+            <w:t>Cédula de Solicitud de Evaluación Técnico-Pedagógica de Recurso Didáctico Digital (CESOE)</w:t>
           </w:r>
         </w:p>
       </w:tc>

</xml_diff>

<commit_message>
El usuario reportó un error al intentar evaluar un aspecto y agregar observaciones, se revisó el log (salida.log) yse encontró que el controlador recibió un texto mayor a la capacidad del campo correspondiente. Se amplió a 2000 caracteres los campos observacion en dos tablas; EvaluacionObservacion y EvaluacionObservacionGral, Se puso esta version en el servidor local como version 1.2.5-snapshot
</commit_message>
<xml_diff>
--- a/DocumentoConTablaEnEncabezadoJAJA.docx
+++ b/DocumentoConTablaEnEncabezadoJAJA.docx
@@ -244,7 +244,7 @@
                 <w:sz w:val="18"/>
                 <w:rFonts w:ascii="Arial" w:hAnsi="Cournier" w:cs="Cournier" w:eastAsia="Cournier"/>
               </w:rPr>
-              <w:t>Prueba 2</w:t>
+              <w:t>Prueba para rdd Video</w:t>
             </w:r>
           </w:p>
         </w:tc>
@@ -561,7 +561,7 @@
                 <w:sz w:val="18"/>
                 <w:rFonts w:ascii="Arial" w:hAnsi="Cournier" w:cs="Cournier" w:eastAsia="Cournier"/>
               </w:rPr>
-              <w:t>Superior</w:t>
+              <w:t>Medio superior</w:t>
             </w:r>
           </w:p>
         </w:tc>
@@ -602,7 +602,7 @@
                 <w:sz w:val="18"/>
                 <w:rFonts w:ascii="Arial" w:hAnsi="Cournier" w:cs="Cournier" w:eastAsia="Cournier"/>
               </w:rPr>
-              <w:t>Duración en horas</w:t>
+              <w:t>Duración en semanas</w:t>
             </w:r>
           </w:p>
         </w:tc>
@@ -656,7 +656,7 @@
                 <w:sz w:val="18"/>
                 <w:rFonts w:ascii="Arial" w:hAnsi="Cournier" w:cs="Cournier" w:eastAsia="Cournier"/>
               </w:rPr>
-              <w:t>67</w:t>
+              <w:t>4</w:t>
             </w:r>
           </w:p>
         </w:tc>
@@ -730,7 +730,7 @@
                 <w:sz w:val="18"/>
                 <w:rFonts w:ascii="Arial" w:hAnsi="Cournier" w:cs="Cournier" w:eastAsia="Cournier"/>
               </w:rPr>
-              <w:t>Escuela Superior de Física y Matemáticas (ESFM)</w:t>
+              <w:t>Centro de Estudios Científicos y Tecnológicos No. 2 "Miguel Bernard"</w:t>
             </w:r>
           </w:p>
         </w:tc>
@@ -838,7 +838,7 @@
                 <w:sz w:val="18"/>
                 <w:rFonts w:ascii="Arial" w:hAnsi="Cournier" w:cs="Cournier" w:eastAsia="Cournier"/>
               </w:rPr>
-              <w:t>4/10/2024</w:t>
+              <w:t>2/9/2024</w:t>
             </w:r>
           </w:p>
         </w:tc>
@@ -912,7 +912,7 @@
                 <w:sz w:val="18"/>
                 <w:rFonts w:ascii="Arial" w:hAnsi="Cournier" w:cs="Cournier" w:eastAsia="Cournier"/>
               </w:rPr>
-              <w:t>Prog académico</w:t>
+              <w:t>Dibujo técnico</w:t>
             </w:r>
           </w:p>
         </w:tc>
@@ -1077,7 +1077,7 @@
                 <w:sz w:val="18"/>
                 <w:rFonts w:ascii="Arial" w:hAnsi="Cournier" w:cs="Cournier" w:eastAsia="Cournier"/>
               </w:rPr>
-              <w:t>Escolarizada</w:t>
+              <w:t>Mixta</w:t>
             </w:r>
           </w:p>
         </w:tc>
@@ -1220,7 +1220,7 @@
                 <w:sz w:val="18"/>
                 <w:rFonts w:ascii="Arial" w:hAnsi="Cournier" w:cs="Cournier" w:eastAsia="Cournier"/>
               </w:rPr>
-              <w:t>bla bla bla</w:t>
+              <w:t>Dibujo del rostro humano</w:t>
             </w:r>
           </w:p>
         </w:tc>
@@ -1411,339 +1411,113 @@
                 <w:sz w:val="18"/>
                 <w:rFonts w:ascii="Arial" w:hAnsi="Cournier" w:cs="Cournier" w:eastAsia="Cournier"/>
               </w:rPr>
-              <w:t>USB</w:t>
-            </w:r>
-          </w:p>
-        </w:tc>
-        <w:tc>
-          <w:tcPr>
-            <w:hMerge w:val="continue"/>
-            <w:vAlign w:val="center"/>
-          </w:tcPr>
-          <w:p>
-            <w:r>
-              <w:rPr>
-                <w:sz w:val="18"/>
-              </w:rPr>
-            </w:r>
-          </w:p>
-        </w:tc>
-        <w:tc>
-          <w:tcPr>
-            <w:hMerge w:val="continue"/>
-            <w:vAlign w:val="center"/>
-          </w:tcPr>
-          <w:p>
-            <w:r>
-              <w:rPr>
-                <w:sz w:val="18"/>
-              </w:rPr>
-            </w:r>
-          </w:p>
-        </w:tc>
-        <w:tc>
-          <w:tcPr>
-            <w:hMerge w:val="continue"/>
-            <w:vAlign w:val="center"/>
-          </w:tcPr>
-          <w:p>
-            <w:r>
-              <w:rPr>
-                <w:sz w:val="18"/>
-              </w:rPr>
-            </w:r>
-          </w:p>
-        </w:tc>
-        <w:tc>
-          <w:tcPr>
-            <w:hMerge w:val="continue"/>
-            <w:vAlign w:val="center"/>
-          </w:tcPr>
-          <w:p>
-            <w:r>
-              <w:rPr>
-                <w:sz w:val="18"/>
-              </w:rPr>
-            </w:r>
-          </w:p>
-        </w:tc>
-        <w:tc>
-          <w:tcPr>
-            <w:hMerge w:val="continue"/>
-            <w:vAlign w:val="center"/>
-          </w:tcPr>
-          <w:p>
-            <w:r>
-              <w:rPr>
-                <w:sz w:val="18"/>
-              </w:rPr>
-            </w:r>
-          </w:p>
-        </w:tc>
-        <w:tc>
-          <w:tcPr>
-            <w:hMerge w:val="continue"/>
-            <w:vAlign w:val="center"/>
-          </w:tcPr>
-          <w:p>
-            <w:r>
-              <w:rPr>
-                <w:sz w:val="18"/>
-              </w:rPr>
-            </w:r>
-          </w:p>
-        </w:tc>
-        <w:tc>
-          <w:tcPr>
-            <w:hMerge w:val="continue"/>
-            <w:vAlign w:val="center"/>
-          </w:tcPr>
-          <w:p>
-            <w:r>
-              <w:rPr>
-                <w:sz w:val="18"/>
-              </w:rPr>
-            </w:r>
-          </w:p>
-        </w:tc>
-        <w:tc>
-          <w:tcPr>
-            <w:hMerge w:val="continue"/>
-            <w:vAlign w:val="center"/>
-          </w:tcPr>
-          <w:p>
-            <w:r>
-              <w:rPr>
-                <w:sz w:val="18"/>
-              </w:rPr>
-            </w:r>
-          </w:p>
-        </w:tc>
-      </w:tr>
-      <w:tr>
-        <w:trPr>
-          <w:trHeight w:val="400"/>
-        </w:trPr>
-        <w:tc>
-          <w:tcPr>
-            <w:hMerge w:val="restart"/>
-            <w:vAlign w:val="center"/>
-          </w:tcPr>
-          <w:p>
-            <w:r>
-              <w:rPr>
-                <w:sz w:val="18"/>
-                <w:rFonts w:ascii="Cournier" w:hAnsi="Cournier" w:cs="Cournier" w:eastAsia="Cournier"/>
-              </w:rPr>
-              <w:t>Url del recurso</w:t>
-            </w:r>
-          </w:p>
-        </w:tc>
-        <w:tc>
-          <w:tcPr>
-            <w:hMerge w:val="continue"/>
-            <w:vAlign w:val="center"/>
-          </w:tcPr>
-          <w:p/>
-        </w:tc>
-        <w:tc>
-          <w:tcPr>
-            <w:hMerge w:val="continue"/>
-            <w:vAlign w:val="center"/>
-          </w:tcPr>
-          <w:p/>
-        </w:tc>
-        <w:tc>
-          <w:tcPr>
-            <w:hMerge w:val="restart"/>
-            <w:vAlign w:val="center"/>
-          </w:tcPr>
-          <w:p>
-            <w:r>
-              <w:rPr>
-                <w:sz w:val="18"/>
-                <w:rFonts w:ascii="Cournier" w:hAnsi="Cournier" w:cs="Cournier" w:eastAsia="Cournier"/>
-              </w:rPr>
-              <w:t>laUrl</w:t>
-            </w:r>
-          </w:p>
-        </w:tc>
-        <w:tc>
-          <w:tcPr>
-            <w:hMerge w:val="continue"/>
-            <w:vAlign w:val="center"/>
-          </w:tcPr>
-          <w:p/>
-        </w:tc>
-        <w:tc>
-          <w:tcPr>
-            <w:hMerge w:val="continue"/>
-            <w:vAlign w:val="center"/>
-          </w:tcPr>
-          <w:p/>
-        </w:tc>
-        <w:tc>
-          <w:tcPr>
-            <w:hMerge w:val="continue"/>
-            <w:vAlign w:val="center"/>
-          </w:tcPr>
-          <w:p/>
-        </w:tc>
-        <w:tc>
-          <w:tcPr>
-            <w:hMerge w:val="continue"/>
-            <w:vAlign w:val="center"/>
-          </w:tcPr>
-          <w:p/>
-        </w:tc>
-        <w:tc>
-          <w:tcPr>
-            <w:hMerge w:val="continue"/>
-            <w:vAlign w:val="center"/>
-          </w:tcPr>
-          <w:p/>
-        </w:tc>
-        <w:tc>
-          <w:tcPr>
-            <w:hMerge w:val="continue"/>
-            <w:vAlign w:val="center"/>
-          </w:tcPr>
-          <w:p/>
-        </w:tc>
-        <w:tc>
-          <w:tcPr>
-            <w:hMerge w:val="continue"/>
-            <w:vAlign w:val="center"/>
-          </w:tcPr>
-          <w:p/>
-        </w:tc>
-        <w:tc>
-          <w:tcPr>
-            <w:hMerge w:val="continue"/>
-            <w:vAlign w:val="center"/>
-          </w:tcPr>
-          <w:p/>
-        </w:tc>
-      </w:tr>
-      <w:tr>
-        <w:trPr>
-          <w:trHeight w:val="400"/>
-        </w:trPr>
-        <w:tc>
-          <w:tcPr>
-            <w:hMerge w:val="restart"/>
-            <w:vAlign w:val="center"/>
-          </w:tcPr>
-          <w:p>
-            <w:r>
-              <w:rPr>
-                <w:sz w:val="18"/>
-                <w:rFonts w:ascii="Cournier" w:hAnsi="Cournier" w:cs="Cournier" w:eastAsia="Cournier"/>
-              </w:rPr>
-              <w:t>Usuario</w:t>
-            </w:r>
-          </w:p>
-        </w:tc>
-        <w:tc>
-          <w:tcPr>
-            <w:hMerge w:val="continue"/>
-            <w:vAlign w:val="center"/>
-          </w:tcPr>
-          <w:p/>
-        </w:tc>
-        <w:tc>
-          <w:tcPr>
-            <w:hMerge w:val="continue"/>
-            <w:vAlign w:val="center"/>
-          </w:tcPr>
-          <w:p/>
-        </w:tc>
-        <w:tc>
-          <w:tcPr>
-            <w:hMerge w:val="restart"/>
-            <w:vAlign w:val="center"/>
-          </w:tcPr>
-          <w:p>
-            <w:r>
-              <w:rPr>
-                <w:sz w:val="18"/>
-                <w:rFonts w:ascii="Cournier" w:hAnsi="Cournier" w:cs="Cournier" w:eastAsia="Cournier"/>
-              </w:rPr>
-              <w:t>yo</w:t>
-            </w:r>
-          </w:p>
-        </w:tc>
-        <w:tc>
-          <w:tcPr>
-            <w:hMerge w:val="continue"/>
-            <w:vAlign w:val="center"/>
-          </w:tcPr>
-          <w:p/>
-        </w:tc>
-        <w:tc>
-          <w:tcPr>
-            <w:hMerge w:val="continue"/>
-            <w:vAlign w:val="center"/>
-          </w:tcPr>
-          <w:p/>
-        </w:tc>
-        <w:tc>
-          <w:tcPr>
-            <w:hMerge w:val="restart"/>
-            <w:vAlign w:val="center"/>
-          </w:tcPr>
-          <w:p>
-            <w:r>
-              <w:rPr>
-                <w:sz w:val="18"/>
-                <w:rFonts w:ascii="Cournier" w:hAnsi="Cournier" w:cs="Cournier" w:eastAsia="Cournier"/>
-              </w:rPr>
-              <w:t>Clave de acceso</w:t>
-            </w:r>
-          </w:p>
-        </w:tc>
-        <w:tc>
-          <w:tcPr>
-            <w:hMerge w:val="continue"/>
-            <w:vAlign w:val="center"/>
-          </w:tcPr>
-          <w:p/>
-        </w:tc>
-        <w:tc>
-          <w:tcPr>
-            <w:hMerge w:val="continue"/>
-            <w:vAlign w:val="center"/>
-          </w:tcPr>
-          <w:p/>
-        </w:tc>
-        <w:tc>
-          <w:tcPr>
-            <w:hMerge w:val="restart"/>
-            <w:vAlign w:val="center"/>
-          </w:tcPr>
-          <w:p>
-            <w:r>
-              <w:rPr>
-                <w:sz w:val="18"/>
-                <w:rFonts w:ascii="Cournier" w:hAnsi="Cournier" w:cs="Cournier" w:eastAsia="Cournier"/>
-              </w:rPr>
-              <w:t>mero</w:t>
-            </w:r>
-          </w:p>
-        </w:tc>
-        <w:tc>
-          <w:tcPr>
-            <w:hMerge w:val="continue"/>
-            <w:vAlign w:val="center"/>
-          </w:tcPr>
-          <w:p/>
-        </w:tc>
-        <w:tc>
-          <w:tcPr>
-            <w:hMerge w:val="continue"/>
-            <w:vAlign w:val="center"/>
-          </w:tcPr>
-          <w:p/>
+              <w:t>URL</w:t>
+            </w:r>
+          </w:p>
+        </w:tc>
+        <w:tc>
+          <w:tcPr>
+            <w:hMerge w:val="continue"/>
+            <w:vAlign w:val="center"/>
+          </w:tcPr>
+          <w:p>
+            <w:r>
+              <w:rPr>
+                <w:sz w:val="18"/>
+              </w:rPr>
+            </w:r>
+          </w:p>
+        </w:tc>
+        <w:tc>
+          <w:tcPr>
+            <w:hMerge w:val="continue"/>
+            <w:vAlign w:val="center"/>
+          </w:tcPr>
+          <w:p>
+            <w:r>
+              <w:rPr>
+                <w:sz w:val="18"/>
+              </w:rPr>
+            </w:r>
+          </w:p>
+        </w:tc>
+        <w:tc>
+          <w:tcPr>
+            <w:hMerge w:val="continue"/>
+            <w:vAlign w:val="center"/>
+          </w:tcPr>
+          <w:p>
+            <w:r>
+              <w:rPr>
+                <w:sz w:val="18"/>
+              </w:rPr>
+            </w:r>
+          </w:p>
+        </w:tc>
+        <w:tc>
+          <w:tcPr>
+            <w:hMerge w:val="continue"/>
+            <w:vAlign w:val="center"/>
+          </w:tcPr>
+          <w:p>
+            <w:r>
+              <w:rPr>
+                <w:sz w:val="18"/>
+              </w:rPr>
+            </w:r>
+          </w:p>
+        </w:tc>
+        <w:tc>
+          <w:tcPr>
+            <w:hMerge w:val="continue"/>
+            <w:vAlign w:val="center"/>
+          </w:tcPr>
+          <w:p>
+            <w:r>
+              <w:rPr>
+                <w:sz w:val="18"/>
+              </w:rPr>
+            </w:r>
+          </w:p>
+        </w:tc>
+        <w:tc>
+          <w:tcPr>
+            <w:hMerge w:val="continue"/>
+            <w:vAlign w:val="center"/>
+          </w:tcPr>
+          <w:p>
+            <w:r>
+              <w:rPr>
+                <w:sz w:val="18"/>
+              </w:rPr>
+            </w:r>
+          </w:p>
+        </w:tc>
+        <w:tc>
+          <w:tcPr>
+            <w:hMerge w:val="continue"/>
+            <w:vAlign w:val="center"/>
+          </w:tcPr>
+          <w:p>
+            <w:r>
+              <w:rPr>
+                <w:sz w:val="18"/>
+              </w:rPr>
+            </w:r>
+          </w:p>
+        </w:tc>
+        <w:tc>
+          <w:tcPr>
+            <w:hMerge w:val="continue"/>
+            <w:vAlign w:val="center"/>
+          </w:tcPr>
+          <w:p>
+            <w:r>
+              <w:rPr>
+                <w:sz w:val="18"/>
+              </w:rPr>
+            </w:r>
+          </w:p>
         </w:tc>
       </w:tr>
     </w:tbl>
@@ -1931,7 +1705,7 @@
                 <w:sz w:val="18"/>
                 <w:rFonts w:ascii="Cournier" w:hAnsi="Cournier" w:cs="Cournier" w:eastAsia="Cournier"/>
               </w:rPr>
-              <w:t>Juán Pérez Pérez</w:t>
+              <w:t>Ricardo Gutiérrez Florez</w:t>
             </w:r>
           </w:p>
         </w:tc>
@@ -2015,7 +1789,7 @@
                 <w:sz w:val="18"/>
                 <w:rFonts w:ascii="Cournier" w:hAnsi="Cournier" w:cs="Cournier" w:eastAsia="Cournier"/>
               </w:rPr>
-              <w:t>12345</w:t>
+              <w:t>57426</w:t>
             </w:r>
           </w:p>
         </w:tc>
@@ -2073,7 +1847,7 @@
                 <w:sz w:val="18"/>
                 <w:rFonts w:ascii="Cournier" w:hAnsi="Cournier" w:cs="Cournier" w:eastAsia="Cournier"/>
               </w:rPr>
-              <w:t>epuente@ipn.mx</w:t>
+              <w:t>cgonzalp@ipn.mx</w:t>
             </w:r>
           </w:p>
         </w:tc>

</xml_diff>

<commit_message>
Se agregó la pagina /generaGeo que hace uso del método CoordinadorController.generaGeoX() que trunca la tabla RegistroAccesoGeo y genera la información geográfica haciendo uso de la api de ipdata. La relacion es de 1 a 1 con la tabla RegistroAcceso.
</commit_message>
<xml_diff>
--- a/DocumentoConTablaEnEncabezadoJAJA.docx
+++ b/DocumentoConTablaEnEncabezadoJAJA.docx
@@ -244,7 +244,7 @@
                 <w:sz w:val="18"/>
                 <w:rFonts w:ascii="Arial" w:hAnsi="Cournier" w:cs="Cournier" w:eastAsia="Cournier"/>
               </w:rPr>
-              <w:t>Prueba para rdd Video</w:t>
+              <w:t>Registro de prueba</w:t>
             </w:r>
           </w:p>
         </w:tc>
@@ -409,7 +409,7 @@
                 <w:sz w:val="18"/>
                 <w:rFonts w:ascii="Arial" w:hAnsi="Cournier" w:cs="Cournier" w:eastAsia="Cournier"/>
               </w:rPr>
-              <w:t>Ciencias sociales y administrativas</w:t>
+              <w:t>Ciencias físico-matemáticas</w:t>
             </w:r>
           </w:p>
         </w:tc>
@@ -602,7 +602,7 @@
                 <w:sz w:val="18"/>
                 <w:rFonts w:ascii="Arial" w:hAnsi="Cournier" w:cs="Cournier" w:eastAsia="Cournier"/>
               </w:rPr>
-              <w:t>Duración en semanas</w:t>
+              <w:t>Duración en horas</w:t>
             </w:r>
           </w:p>
         </w:tc>
@@ -656,7 +656,7 @@
                 <w:sz w:val="18"/>
                 <w:rFonts w:ascii="Arial" w:hAnsi="Cournier" w:cs="Cournier" w:eastAsia="Cournier"/>
               </w:rPr>
-              <w:t>4</w:t>
+              <w:t>12</w:t>
             </w:r>
           </w:p>
         </w:tc>
@@ -730,7 +730,7 @@
                 <w:sz w:val="18"/>
                 <w:rFonts w:ascii="Arial" w:hAnsi="Cournier" w:cs="Cournier" w:eastAsia="Cournier"/>
               </w:rPr>
-              <w:t>Centro de Estudios Científicos y Tecnológicos No. 2 "Miguel Bernard"</w:t>
+              <w:t>Centro de Estudios Científicos y Tecnológicos No. 3 "Estanislao Ramírez Ruiz"</w:t>
             </w:r>
           </w:p>
         </w:tc>
@@ -838,7 +838,7 @@
                 <w:sz w:val="18"/>
                 <w:rFonts w:ascii="Arial" w:hAnsi="Cournier" w:cs="Cournier" w:eastAsia="Cournier"/>
               </w:rPr>
-              <w:t>2/9/2024</w:t>
+              <w:t>3/0/2025</w:t>
             </w:r>
           </w:p>
         </w:tc>
@@ -912,7 +912,7 @@
                 <w:sz w:val="18"/>
                 <w:rFonts w:ascii="Arial" w:hAnsi="Cournier" w:cs="Cournier" w:eastAsia="Cournier"/>
               </w:rPr>
-              <w:t>Dibujo técnico</w:t>
+              <w:t>Prog académico</w:t>
             </w:r>
           </w:p>
         </w:tc>
@@ -1077,7 +1077,7 @@
                 <w:sz w:val="18"/>
                 <w:rFonts w:ascii="Arial" w:hAnsi="Cournier" w:cs="Cournier" w:eastAsia="Cournier"/>
               </w:rPr>
-              <w:t>Mixta</w:t>
+              <w:t>Escolarizada</w:t>
             </w:r>
           </w:p>
         </w:tc>
@@ -1220,7 +1220,7 @@
                 <w:sz w:val="18"/>
                 <w:rFonts w:ascii="Arial" w:hAnsi="Cournier" w:cs="Cournier" w:eastAsia="Cournier"/>
               </w:rPr>
-              <w:t>Dibujo del rostro humano</w:t>
+              <w:t>sf wg sdgsdfgsdfghdfgh</w:t>
             </w:r>
           </w:p>
         </w:tc>
@@ -1518,6 +1518,232 @@
               </w:rPr>
             </w:r>
           </w:p>
+        </w:tc>
+      </w:tr>
+      <w:tr>
+        <w:trPr>
+          <w:trHeight w:val="400"/>
+        </w:trPr>
+        <w:tc>
+          <w:tcPr>
+            <w:hMerge w:val="restart"/>
+            <w:vAlign w:val="center"/>
+          </w:tcPr>
+          <w:p>
+            <w:r>
+              <w:rPr>
+                <w:sz w:val="18"/>
+                <w:rFonts w:ascii="Cournier" w:hAnsi="Cournier" w:cs="Cournier" w:eastAsia="Cournier"/>
+              </w:rPr>
+              <w:t>Url del recurso</w:t>
+            </w:r>
+          </w:p>
+        </w:tc>
+        <w:tc>
+          <w:tcPr>
+            <w:hMerge w:val="continue"/>
+            <w:vAlign w:val="center"/>
+          </w:tcPr>
+          <w:p/>
+        </w:tc>
+        <w:tc>
+          <w:tcPr>
+            <w:hMerge w:val="continue"/>
+            <w:vAlign w:val="center"/>
+          </w:tcPr>
+          <w:p/>
+        </w:tc>
+        <w:tc>
+          <w:tcPr>
+            <w:hMerge w:val="restart"/>
+            <w:vAlign w:val="center"/>
+          </w:tcPr>
+          <w:p>
+            <w:r>
+              <w:rPr>
+                <w:sz w:val="18"/>
+                <w:rFonts w:ascii="Cournier" w:hAnsi="Cournier" w:cs="Cournier" w:eastAsia="Cournier"/>
+              </w:rPr>
+              <w:t>https://www.youtube.com/watch?v=j8ije0tKmOY&amp;ab_channel=Subdirecci%C3%B3ndeDise%C3%B1oyDesarrolloDEV</w:t>
+            </w:r>
+          </w:p>
+        </w:tc>
+        <w:tc>
+          <w:tcPr>
+            <w:hMerge w:val="continue"/>
+            <w:vAlign w:val="center"/>
+          </w:tcPr>
+          <w:p/>
+        </w:tc>
+        <w:tc>
+          <w:tcPr>
+            <w:hMerge w:val="continue"/>
+            <w:vAlign w:val="center"/>
+          </w:tcPr>
+          <w:p/>
+        </w:tc>
+        <w:tc>
+          <w:tcPr>
+            <w:hMerge w:val="continue"/>
+            <w:vAlign w:val="center"/>
+          </w:tcPr>
+          <w:p/>
+        </w:tc>
+        <w:tc>
+          <w:tcPr>
+            <w:hMerge w:val="continue"/>
+            <w:vAlign w:val="center"/>
+          </w:tcPr>
+          <w:p/>
+        </w:tc>
+        <w:tc>
+          <w:tcPr>
+            <w:hMerge w:val="continue"/>
+            <w:vAlign w:val="center"/>
+          </w:tcPr>
+          <w:p/>
+        </w:tc>
+        <w:tc>
+          <w:tcPr>
+            <w:hMerge w:val="continue"/>
+            <w:vAlign w:val="center"/>
+          </w:tcPr>
+          <w:p/>
+        </w:tc>
+        <w:tc>
+          <w:tcPr>
+            <w:hMerge w:val="continue"/>
+            <w:vAlign w:val="center"/>
+          </w:tcPr>
+          <w:p/>
+        </w:tc>
+        <w:tc>
+          <w:tcPr>
+            <w:hMerge w:val="continue"/>
+            <w:vAlign w:val="center"/>
+          </w:tcPr>
+          <w:p/>
+        </w:tc>
+      </w:tr>
+      <w:tr>
+        <w:trPr>
+          <w:trHeight w:val="400"/>
+        </w:trPr>
+        <w:tc>
+          <w:tcPr>
+            <w:hMerge w:val="restart"/>
+            <w:vAlign w:val="center"/>
+          </w:tcPr>
+          <w:p>
+            <w:r>
+              <w:rPr>
+                <w:sz w:val="18"/>
+                <w:rFonts w:ascii="Cournier" w:hAnsi="Cournier" w:cs="Cournier" w:eastAsia="Cournier"/>
+              </w:rPr>
+              <w:t>Usuario</w:t>
+            </w:r>
+          </w:p>
+        </w:tc>
+        <w:tc>
+          <w:tcPr>
+            <w:hMerge w:val="continue"/>
+            <w:vAlign w:val="center"/>
+          </w:tcPr>
+          <w:p/>
+        </w:tc>
+        <w:tc>
+          <w:tcPr>
+            <w:hMerge w:val="continue"/>
+            <w:vAlign w:val="center"/>
+          </w:tcPr>
+          <w:p/>
+        </w:tc>
+        <w:tc>
+          <w:tcPr>
+            <w:hMerge w:val="restart"/>
+            <w:vAlign w:val="center"/>
+          </w:tcPr>
+          <w:p>
+            <w:r>
+              <w:rPr>
+                <w:sz w:val="18"/>
+                <w:rFonts w:ascii="Cournier" w:hAnsi="Cournier" w:cs="Cournier" w:eastAsia="Cournier"/>
+              </w:rPr>
+              <w:t>yo</w:t>
+            </w:r>
+          </w:p>
+        </w:tc>
+        <w:tc>
+          <w:tcPr>
+            <w:hMerge w:val="continue"/>
+            <w:vAlign w:val="center"/>
+          </w:tcPr>
+          <w:p/>
+        </w:tc>
+        <w:tc>
+          <w:tcPr>
+            <w:hMerge w:val="continue"/>
+            <w:vAlign w:val="center"/>
+          </w:tcPr>
+          <w:p/>
+        </w:tc>
+        <w:tc>
+          <w:tcPr>
+            <w:hMerge w:val="restart"/>
+            <w:vAlign w:val="center"/>
+          </w:tcPr>
+          <w:p>
+            <w:r>
+              <w:rPr>
+                <w:sz w:val="18"/>
+                <w:rFonts w:ascii="Cournier" w:hAnsi="Cournier" w:cs="Cournier" w:eastAsia="Cournier"/>
+              </w:rPr>
+              <w:t>Clave de acceso</w:t>
+            </w:r>
+          </w:p>
+        </w:tc>
+        <w:tc>
+          <w:tcPr>
+            <w:hMerge w:val="continue"/>
+            <w:vAlign w:val="center"/>
+          </w:tcPr>
+          <w:p/>
+        </w:tc>
+        <w:tc>
+          <w:tcPr>
+            <w:hMerge w:val="continue"/>
+            <w:vAlign w:val="center"/>
+          </w:tcPr>
+          <w:p/>
+        </w:tc>
+        <w:tc>
+          <w:tcPr>
+            <w:hMerge w:val="restart"/>
+            <w:vAlign w:val="center"/>
+          </w:tcPr>
+          <w:p>
+            <w:r>
+              <w:rPr>
+                <w:sz w:val="18"/>
+                <w:rFonts w:ascii="Cournier" w:hAnsi="Cournier" w:cs="Cournier" w:eastAsia="Cournier"/>
+              </w:rPr>
+              <w:t>mero</w:t>
+            </w:r>
+          </w:p>
+        </w:tc>
+        <w:tc>
+          <w:tcPr>
+            <w:hMerge w:val="continue"/>
+            <w:vAlign w:val="center"/>
+          </w:tcPr>
+          <w:p/>
+        </w:tc>
+        <w:tc>
+          <w:tcPr>
+            <w:hMerge w:val="continue"/>
+            <w:vAlign w:val="center"/>
+          </w:tcPr>
+          <w:p/>
         </w:tc>
       </w:tr>
     </w:tbl>
@@ -1705,7 +1931,7 @@
                 <w:sz w:val="18"/>
                 <w:rFonts w:ascii="Cournier" w:hAnsi="Cournier" w:cs="Cournier" w:eastAsia="Cournier"/>
               </w:rPr>
-              <w:t>Ricardo Gutiérrez Florez</w:t>
+              <w:t>Juán Morales Peña</w:t>
             </w:r>
           </w:p>
         </w:tc>
@@ -1789,7 +2015,7 @@
                 <w:sz w:val="18"/>
                 <w:rFonts w:ascii="Cournier" w:hAnsi="Cournier" w:cs="Cournier" w:eastAsia="Cournier"/>
               </w:rPr>
-              <w:t>57426</w:t>
+              <w:t>12345</w:t>
             </w:r>
           </w:p>
         </w:tc>
@@ -1847,7 +2073,7 @@
                 <w:sz w:val="18"/>
                 <w:rFonts w:ascii="Cournier" w:hAnsi="Cournier" w:cs="Cournier" w:eastAsia="Cournier"/>
               </w:rPr>
-              <w:t>cgonzalp@ipn.mx</w:t>
+              <w:t>epuente@ipn.mx</w:t>
             </w:r>
           </w:p>
         </w:tc>

</xml_diff>